<commit_message>
Did the risk table
</commit_message>
<xml_diff>
--- a/SMB-RiskTable.docx
+++ b/SMB-RiskTable.docx
@@ -37,15 +37,7 @@
           <w:sz w:val="32"/>
           <w:szCs w:val="32"/>
         </w:rPr>
-        <w:t>XYZ</w:t>
-      </w:r>
-      <w:r>
-        <w:rPr>
-          <w:b/>
-          <w:sz w:val="32"/>
-          <w:szCs w:val="32"/>
-        </w:rPr>
-        <w:t xml:space="preserve"> Project</w:t>
+        <w:t>Super Mountaineer Brothers</w:t>
       </w:r>
     </w:p>
     <w:p>
@@ -64,7 +56,7 @@
           <w:sz w:val="28"/>
           <w:szCs w:val="28"/>
         </w:rPr>
-        <w:t>Date</w:t>
+        <w:t>March 8,</w:t>
       </w:r>
       <w:r>
         <w:rPr>
@@ -104,8 +96,8 @@
       </w:tblPr>
       <w:tblGrid>
         <w:gridCol w:w="835"/>
-        <w:gridCol w:w="3174"/>
-        <w:gridCol w:w="1258"/>
+        <w:gridCol w:w="3007"/>
+        <w:gridCol w:w="1425"/>
         <w:gridCol w:w="1991"/>
         <w:gridCol w:w="1027"/>
         <w:gridCol w:w="1377"/>
@@ -332,14 +324,7 @@
                 <w:sz w:val="22"/>
                 <w:szCs w:val="24"/>
               </w:rPr>
-              <w:t>Unfinished</w:t>
-            </w:r>
-            <w:r>
-              <w:rPr>
-                <w:sz w:val="22"/>
-                <w:szCs w:val="24"/>
-              </w:rPr>
-              <w:t xml:space="preserve"> draft of XML – ANSI/NIST – ITL 2-200X</w:t>
+              <w:t>Development machine crash/loss of source code.</w:t>
             </w:r>
           </w:p>
         </w:tc>
@@ -393,30 +378,21 @@
                 <w:sz w:val="22"/>
                 <w:szCs w:val="24"/>
               </w:rPr>
-              <w:t>THE ANSI/NIST ITL 2-2008, Part 2 Standard was approved on 7/12/2008.</w:t>
-            </w:r>
-          </w:p>
-          <w:p>
-            <w:pPr>
-              <w:rPr>
-                <w:sz w:val="22"/>
-                <w:szCs w:val="24"/>
-              </w:rPr>
-            </w:pPr>
-          </w:p>
-          <w:p>
-            <w:pPr>
-              <w:rPr>
-                <w:sz w:val="22"/>
-                <w:szCs w:val="24"/>
-              </w:rPr>
-            </w:pPr>
-            <w:r>
-              <w:rPr>
-                <w:sz w:val="22"/>
-                <w:szCs w:val="24"/>
-              </w:rPr>
-              <w:t>As of 3/01/2009, the standard is considered prone to changes rather than unfinished.</w:t>
+              <w:t>All group members will save their project source code</w:t>
+            </w:r>
+            <w:r>
+              <w:rPr>
+                <w:sz w:val="22"/>
+                <w:szCs w:val="24"/>
+              </w:rPr>
+              <w:t xml:space="preserve"> to our G</w:t>
+            </w:r>
+            <w:r>
+              <w:rPr>
+                <w:sz w:val="22"/>
+                <w:szCs w:val="24"/>
+              </w:rPr>
+              <w:t>it-hub repository as advances are made.</w:t>
             </w:r>
           </w:p>
         </w:tc>
@@ -461,7 +437,7 @@
                 <w:noProof/>
               </w:rPr>
               <w:pict>
-                <v:oval id="_x0000_s1026" style="position:absolute;margin-left:0;margin-top:41pt;width:45.75pt;height:15.75pt;z-index:251648000;mso-position-horizontal:center;mso-position-horizontal-relative:text;mso-position-vertical-relative:text" fillcolor="green"/>
+                <v:oval id="_x0000_s1053" style="position:absolute;margin-left:6.15pt;margin-top:19.9pt;width:42.75pt;height:16.55pt;z-index:251672576;mso-position-horizontal-relative:text;mso-position-vertical-relative:text" fillcolor="red" strokecolor="red"/>
               </w:pict>
             </w:r>
           </w:p>
@@ -516,7 +492,13 @@
               <w:rPr>
                 <w:sz w:val="22"/>
               </w:rPr>
-              <w:t xml:space="preserve">Procurement of  hardware and system software environments </w:t>
+              <w:t>Application is too CPU intensive</w:t>
+            </w:r>
+            <w:r>
+              <w:rPr>
+                <w:sz w:val="22"/>
+              </w:rPr>
+              <w:t xml:space="preserve"> </w:t>
             </w:r>
           </w:p>
         </w:tc>
@@ -568,7 +550,7 @@
               <w:rPr>
                 <w:sz w:val="22"/>
               </w:rPr>
-              <w:t>Early definition, analysis of procurement options, contingency plan (government).</w:t>
+              <w:t>We will perform testing regularly to make sure there are no resource issues. If we run into any, we will rework our algorithms to be on a lower big-O scale.</w:t>
             </w:r>
           </w:p>
         </w:tc>
@@ -666,7 +648,7 @@
               <w:rPr>
                 <w:sz w:val="22"/>
               </w:rPr>
-              <w:t>Installation and maintenance of requirements and  configuration management tools</w:t>
+              <w:t>Loss of a team member, and their intellectual property.</w:t>
             </w:r>
           </w:p>
         </w:tc>
@@ -693,7 +675,7 @@
                 <w:sz w:val="22"/>
                 <w:szCs w:val="24"/>
               </w:rPr>
-              <w:t>Technical, Financial</w:t>
+              <w:t>Technical</w:t>
             </w:r>
           </w:p>
         </w:tc>
@@ -718,70 +700,14 @@
               <w:rPr>
                 <w:sz w:val="22"/>
               </w:rPr>
-              <w:t xml:space="preserve">IBM Rational tools not included in budget.  Preferably, Government Furnished Equipment will have these tools installed. </w:t>
-            </w:r>
-          </w:p>
-          <w:p>
-            <w:pPr>
-              <w:rPr>
-                <w:sz w:val="22"/>
-              </w:rPr>
-            </w:pPr>
-          </w:p>
-          <w:p>
-            <w:pPr>
-              <w:rPr>
-                <w:sz w:val="22"/>
-                <w:u w:val="single"/>
-              </w:rPr>
-            </w:pPr>
-            <w:r>
-              <w:rPr>
-                <w:sz w:val="22"/>
-                <w:u w:val="single"/>
-              </w:rPr>
-              <w:t>Resolution:</w:t>
-            </w:r>
-          </w:p>
-          <w:p>
-            <w:pPr>
-              <w:rPr>
-                <w:sz w:val="22"/>
-              </w:rPr>
-            </w:pPr>
-            <w:r>
-              <w:rPr>
-                <w:sz w:val="22"/>
-              </w:rPr>
-              <w:t>The FBI COTR has agreed to the use of WVURC developed tools described in Appendix A of the December Monthly Status Report.</w:t>
-            </w:r>
-          </w:p>
-          <w:p>
-            <w:pPr>
-              <w:rPr>
-                <w:sz w:val="22"/>
-              </w:rPr>
-            </w:pPr>
-          </w:p>
-          <w:p>
-            <w:pPr>
-              <w:rPr>
-                <w:sz w:val="22"/>
-              </w:rPr>
-            </w:pPr>
-            <w:r>
-              <w:rPr>
-                <w:sz w:val="22"/>
-              </w:rPr>
-              <w:t>The WVURC purchased a version control hosting service from SourceHosting.net.</w:t>
-            </w:r>
-          </w:p>
-          <w:p>
-            <w:pPr>
-              <w:rPr>
-                <w:sz w:val="22"/>
-              </w:rPr>
-            </w:pPr>
+              <w:t>All team members will regularly discuss the</w:t>
+            </w:r>
+            <w:r>
+              <w:rPr>
+                <w:sz w:val="22"/>
+              </w:rPr>
+              <w:t>ir contributions to the project, as well as participate in code reviews.</w:t>
+            </w:r>
           </w:p>
         </w:tc>
         <w:tc>
@@ -805,7 +731,7 @@
               <w:rPr>
                 <w:sz w:val="22"/>
               </w:rPr>
-              <w:t>Medium</w:t>
+              <w:t>High</w:t>
             </w:r>
           </w:p>
         </w:tc>
@@ -849,18 +775,17 @@
                 <w:sz w:val="22"/>
               </w:rPr>
             </w:pPr>
-          </w:p>
-          <w:p>
-            <w:pPr>
-              <w:rPr>
-                <w:sz w:val="22"/>
-              </w:rPr>
-            </w:pPr>
-            <w:r>
-              <w:rPr>
-                <w:sz w:val="22"/>
-              </w:rPr>
-              <w:t>R-04</w:t>
+            <w:r>
+              <w:rPr>
+                <w:sz w:val="22"/>
+              </w:rPr>
+              <w:t>R-0</w:t>
+            </w:r>
+            <w:r>
+              <w:rPr>
+                <w:sz w:val="22"/>
+              </w:rPr>
+              <w:t>4</w:t>
             </w:r>
           </w:p>
         </w:tc>
@@ -881,18 +806,11 @@
                 <w:sz w:val="22"/>
               </w:rPr>
             </w:pPr>
-          </w:p>
-          <w:p>
-            <w:pPr>
-              <w:rPr>
-                <w:sz w:val="22"/>
-              </w:rPr>
-            </w:pPr>
-            <w:r>
-              <w:rPr>
-                <w:sz w:val="22"/>
-              </w:rPr>
-              <w:t>Agreement on the software development environment</w:t>
+            <w:r>
+              <w:rPr>
+                <w:sz w:val="22"/>
+              </w:rPr>
+              <w:t>Copyright infringement issues of Super Mario Brothers.</w:t>
             </w:r>
           </w:p>
         </w:tc>
@@ -914,20 +832,12 @@
                 <w:szCs w:val="24"/>
               </w:rPr>
             </w:pPr>
-          </w:p>
-          <w:p>
-            <w:pPr>
-              <w:rPr>
-                <w:sz w:val="22"/>
-                <w:szCs w:val="24"/>
-              </w:rPr>
-            </w:pPr>
-            <w:r>
-              <w:rPr>
-                <w:sz w:val="22"/>
-                <w:szCs w:val="24"/>
-              </w:rPr>
-              <w:t>Technical</w:t>
+            <w:r>
+              <w:rPr>
+                <w:sz w:val="22"/>
+                <w:szCs w:val="24"/>
+              </w:rPr>
+              <w:t>Technical and project</w:t>
             </w:r>
           </w:p>
         </w:tc>
@@ -948,18 +858,11 @@
                 <w:sz w:val="22"/>
               </w:rPr>
             </w:pPr>
-          </w:p>
-          <w:p>
-            <w:pPr>
-              <w:rPr>
-                <w:sz w:val="22"/>
-              </w:rPr>
-            </w:pPr>
-            <w:r>
-              <w:rPr>
-                <w:sz w:val="22"/>
-              </w:rPr>
-              <w:t xml:space="preserve">Timely discussion with COTR and technical representatives. </w:t>
+            <w:r>
+              <w:rPr>
+                <w:sz w:val="22"/>
+              </w:rPr>
+              <w:t>We will not distribute source code to anyone outside of the group, nor will we market the game for profit.</w:t>
             </w:r>
           </w:p>
         </w:tc>
@@ -980,18 +883,11 @@
                 <w:sz w:val="22"/>
               </w:rPr>
             </w:pPr>
-          </w:p>
-          <w:p>
-            <w:pPr>
-              <w:rPr>
-                <w:sz w:val="22"/>
-              </w:rPr>
-            </w:pPr>
-            <w:r>
-              <w:rPr>
-                <w:sz w:val="22"/>
-              </w:rPr>
-              <w:t>Low</w:t>
+            <w:r>
+              <w:rPr>
+                <w:sz w:val="22"/>
+              </w:rPr>
+              <w:t>V. High</w:t>
             </w:r>
           </w:p>
         </w:tc>
@@ -1004,372 +900,17 @@
             <w:pPr>
               <w:widowControl/>
             </w:pPr>
-          </w:p>
-          <w:p>
-            <w:pPr>
-              <w:widowControl/>
-            </w:pPr>
             <w:r>
               <w:rPr>
                 <w:noProof/>
               </w:rPr>
               <w:pict>
-                <v:oval id="_x0000_s1027" style="position:absolute;margin-left:6.1pt;margin-top:7.5pt;width:45.75pt;height:15.75pt;z-index:251649024" fillcolor="green"/>
+                <v:oval id="_x0000_s1054" style="position:absolute;margin-left:6.15pt;margin-top:16.8pt;width:42.75pt;height:14.3pt;z-index:251673600;mso-position-horizontal-relative:text;mso-position-vertical-relative:text" fillcolor="red" strokecolor="red"/>
               </w:pict>
             </w:r>
-          </w:p>
-        </w:tc>
-      </w:tr>
-      <w:tr>
-        <w:trPr>
-          <w:jc w:val="center"/>
-        </w:trPr>
-        <w:tc>
-          <w:tcPr>
-            <w:tcW w:w="835" w:type="dxa"/>
-            <w:tcBorders>
-              <w:top w:val="single" w:sz="6" w:space="0" w:color="000000"/>
-              <w:left w:val="single" w:sz="4" w:space="0" w:color="000000"/>
-              <w:bottom w:val="single" w:sz="6" w:space="0" w:color="000000"/>
-              <w:right w:val="single" w:sz="6" w:space="0" w:color="000000"/>
-            </w:tcBorders>
-          </w:tcPr>
-          <w:p>
-            <w:pPr>
-              <w:rPr>
-                <w:sz w:val="22"/>
-              </w:rPr>
-            </w:pPr>
-            <w:r>
-              <w:rPr>
-                <w:sz w:val="22"/>
-              </w:rPr>
-              <w:t>R-05</w:t>
-            </w:r>
-          </w:p>
-        </w:tc>
-        <w:tc>
-          <w:tcPr>
-            <w:tcW w:w="0" w:type="auto"/>
-            <w:tcBorders>
-              <w:top w:val="single" w:sz="6" w:space="0" w:color="000000"/>
-              <w:left w:val="single" w:sz="4" w:space="0" w:color="000000"/>
-              <w:bottom w:val="single" w:sz="6" w:space="0" w:color="000000"/>
-              <w:right w:val="single" w:sz="6" w:space="0" w:color="000000"/>
-            </w:tcBorders>
-            <w:shd w:val="clear" w:color="auto" w:fill="auto"/>
-          </w:tcPr>
-          <w:p>
-            <w:pPr>
-              <w:rPr>
-                <w:sz w:val="22"/>
-              </w:rPr>
-            </w:pPr>
-            <w:r>
-              <w:rPr>
-                <w:sz w:val="22"/>
-              </w:rPr>
-              <w:t xml:space="preserve">Standards discrepancy  comparison and resolution </w:t>
-            </w:r>
-          </w:p>
-        </w:tc>
-        <w:tc>
-          <w:tcPr>
-            <w:tcW w:w="0" w:type="auto"/>
-            <w:tcBorders>
-              <w:top w:val="single" w:sz="6" w:space="0" w:color="000000"/>
-              <w:left w:val="single" w:sz="6" w:space="0" w:color="000000"/>
-              <w:bottom w:val="single" w:sz="6" w:space="0" w:color="000000"/>
-              <w:right w:val="single" w:sz="6" w:space="0" w:color="000000"/>
-            </w:tcBorders>
-            <w:shd w:val="clear" w:color="auto" w:fill="auto"/>
-          </w:tcPr>
-          <w:p>
-            <w:pPr>
-              <w:rPr>
-                <w:sz w:val="22"/>
-                <w:szCs w:val="24"/>
-              </w:rPr>
-            </w:pPr>
-            <w:r>
-              <w:rPr>
-                <w:sz w:val="22"/>
-                <w:szCs w:val="24"/>
-              </w:rPr>
-              <w:t>Technical and project</w:t>
-            </w:r>
-          </w:p>
-        </w:tc>
-        <w:tc>
-          <w:tcPr>
-            <w:tcW w:w="1991" w:type="dxa"/>
-            <w:tcBorders>
-              <w:top w:val="single" w:sz="6" w:space="0" w:color="000000"/>
-              <w:left w:val="single" w:sz="6" w:space="0" w:color="000000"/>
-              <w:bottom w:val="single" w:sz="6" w:space="0" w:color="000000"/>
-              <w:right w:val="single" w:sz="6" w:space="0" w:color="000000"/>
-            </w:tcBorders>
-            <w:shd w:val="clear" w:color="auto" w:fill="auto"/>
-          </w:tcPr>
-          <w:p>
-            <w:pPr>
-              <w:rPr>
-                <w:sz w:val="22"/>
-              </w:rPr>
-            </w:pPr>
-            <w:r>
-              <w:rPr>
-                <w:sz w:val="22"/>
-              </w:rPr>
-              <w:t>Firm delivery date and contingency plan</w:t>
-            </w:r>
-          </w:p>
-          <w:p>
-            <w:pPr>
-              <w:rPr>
-                <w:sz w:val="22"/>
-              </w:rPr>
-            </w:pPr>
-          </w:p>
-          <w:p>
-            <w:pPr>
-              <w:rPr>
-                <w:sz w:val="22"/>
-              </w:rPr>
-            </w:pPr>
-            <w:r>
-              <w:rPr>
-                <w:sz w:val="22"/>
-              </w:rPr>
-              <w:t>Establish a monthly technical meeting between the FBI, WVURC and NIST to communicate and collaborate on any issues</w:t>
-            </w:r>
-            <w:r>
-              <w:rPr>
-                <w:sz w:val="22"/>
-              </w:rPr>
-              <w:t>.</w:t>
-            </w:r>
-          </w:p>
-        </w:tc>
-        <w:tc>
-          <w:tcPr>
-            <w:tcW w:w="1027" w:type="dxa"/>
-            <w:tcBorders>
-              <w:top w:val="single" w:sz="6" w:space="0" w:color="000000"/>
-              <w:left w:val="single" w:sz="6" w:space="0" w:color="000000"/>
-              <w:bottom w:val="single" w:sz="6" w:space="0" w:color="000000"/>
-              <w:right w:val="single" w:sz="4" w:space="0" w:color="000000"/>
-            </w:tcBorders>
-            <w:shd w:val="clear" w:color="auto" w:fill="auto"/>
-          </w:tcPr>
-          <w:p>
-            <w:pPr>
-              <w:rPr>
-                <w:sz w:val="22"/>
-              </w:rPr>
-            </w:pPr>
-            <w:r>
-              <w:rPr>
-                <w:sz w:val="22"/>
-              </w:rPr>
-              <w:t>V. High</w:t>
-            </w:r>
-          </w:p>
-        </w:tc>
-        <w:tc>
-          <w:tcPr>
-            <w:tcW w:w="1377" w:type="dxa"/>
-            <w:shd w:val="clear" w:color="auto" w:fill="auto"/>
-          </w:tcPr>
-          <w:p>
-            <w:pPr>
-              <w:widowControl/>
-            </w:pPr>
             <w:r>
               <w:pict>
                 <v:oval id="_x0000_s1033" style="position:absolute;margin-left:487.5pt;margin-top:672.75pt;width:45.75pt;height:15.75pt;z-index:251655168;mso-position-horizontal-relative:text;mso-position-vertical-relative:text" fillcolor="#f90"/>
-              </w:pict>
-            </w:r>
-            <w:r>
-              <w:rPr>
-                <w:noProof/>
-              </w:rPr>
-              <w:pict>
-                <v:oval id="_x0000_s1030" style="position:absolute;margin-left:0;margin-top:18.05pt;width:45.75pt;height:15.75pt;z-index:251652096;mso-position-horizontal:center;mso-position-horizontal-relative:text;mso-position-vertical-relative:text" fillcolor="green"/>
-              </w:pict>
-            </w:r>
-          </w:p>
-        </w:tc>
-      </w:tr>
-      <w:tr>
-        <w:trPr>
-          <w:jc w:val="center"/>
-        </w:trPr>
-        <w:tc>
-          <w:tcPr>
-            <w:tcW w:w="835" w:type="dxa"/>
-            <w:tcBorders>
-              <w:top w:val="single" w:sz="6" w:space="0" w:color="000000"/>
-              <w:left w:val="single" w:sz="4" w:space="0" w:color="000000"/>
-              <w:bottom w:val="single" w:sz="6" w:space="0" w:color="000000"/>
-              <w:right w:val="single" w:sz="6" w:space="0" w:color="000000"/>
-            </w:tcBorders>
-          </w:tcPr>
-          <w:p>
-            <w:pPr>
-              <w:rPr>
-                <w:sz w:val="22"/>
-              </w:rPr>
-            </w:pPr>
-            <w:r>
-              <w:rPr>
-                <w:sz w:val="22"/>
-              </w:rPr>
-              <w:t>R-06</w:t>
-            </w:r>
-          </w:p>
-        </w:tc>
-        <w:tc>
-          <w:tcPr>
-            <w:tcW w:w="0" w:type="auto"/>
-            <w:tcBorders>
-              <w:top w:val="single" w:sz="6" w:space="0" w:color="000000"/>
-              <w:left w:val="single" w:sz="4" w:space="0" w:color="000000"/>
-              <w:bottom w:val="single" w:sz="6" w:space="0" w:color="000000"/>
-              <w:right w:val="single" w:sz="6" w:space="0" w:color="000000"/>
-            </w:tcBorders>
-            <w:shd w:val="clear" w:color="auto" w:fill="auto"/>
-          </w:tcPr>
-          <w:p>
-            <w:pPr>
-              <w:rPr>
-                <w:sz w:val="22"/>
-              </w:rPr>
-            </w:pPr>
-            <w:r>
-              <w:rPr>
-                <w:sz w:val="22"/>
-              </w:rPr>
-              <w:t>Requirements change outside of standards</w:t>
-            </w:r>
-          </w:p>
-        </w:tc>
-        <w:tc>
-          <w:tcPr>
-            <w:tcW w:w="0" w:type="auto"/>
-            <w:tcBorders>
-              <w:top w:val="single" w:sz="6" w:space="0" w:color="000000"/>
-              <w:left w:val="single" w:sz="6" w:space="0" w:color="000000"/>
-              <w:bottom w:val="single" w:sz="6" w:space="0" w:color="000000"/>
-              <w:right w:val="single" w:sz="6" w:space="0" w:color="000000"/>
-            </w:tcBorders>
-            <w:shd w:val="clear" w:color="auto" w:fill="auto"/>
-          </w:tcPr>
-          <w:p>
-            <w:pPr>
-              <w:rPr>
-                <w:sz w:val="22"/>
-              </w:rPr>
-            </w:pPr>
-            <w:r>
-              <w:rPr>
-                <w:sz w:val="22"/>
-              </w:rPr>
-              <w:t>Technical</w:t>
-            </w:r>
-          </w:p>
-        </w:tc>
-        <w:tc>
-          <w:tcPr>
-            <w:tcW w:w="1991" w:type="dxa"/>
-            <w:tcBorders>
-              <w:top w:val="single" w:sz="6" w:space="0" w:color="000000"/>
-              <w:left w:val="single" w:sz="6" w:space="0" w:color="000000"/>
-              <w:bottom w:val="single" w:sz="6" w:space="0" w:color="000000"/>
-              <w:right w:val="single" w:sz="6" w:space="0" w:color="000000"/>
-            </w:tcBorders>
-            <w:shd w:val="clear" w:color="auto" w:fill="auto"/>
-          </w:tcPr>
-          <w:p>
-            <w:pPr>
-              <w:rPr>
-                <w:sz w:val="22"/>
-              </w:rPr>
-            </w:pPr>
-            <w:r>
-              <w:rPr>
-                <w:sz w:val="22"/>
-              </w:rPr>
-              <w:t>Discussions with FBI COTR to possibly incorporate changes</w:t>
-            </w:r>
-            <w:r>
-              <w:rPr>
-                <w:sz w:val="22"/>
-              </w:rPr>
-              <w:t>.</w:t>
-            </w:r>
-          </w:p>
-          <w:p>
-            <w:pPr>
-              <w:rPr>
-                <w:sz w:val="22"/>
-              </w:rPr>
-            </w:pPr>
-          </w:p>
-          <w:p>
-            <w:pPr>
-              <w:rPr>
-                <w:sz w:val="22"/>
-              </w:rPr>
-            </w:pPr>
-            <w:r>
-              <w:rPr>
-                <w:sz w:val="22"/>
-              </w:rPr>
-              <w:t>An impact analysis and rough order of magnitude will be prepared to detail any changes to technical requirements and their effect on project time, cost, and other project parameters.</w:t>
-            </w:r>
-          </w:p>
-        </w:tc>
-        <w:tc>
-          <w:tcPr>
-            <w:tcW w:w="1027" w:type="dxa"/>
-            <w:tcBorders>
-              <w:top w:val="single" w:sz="6" w:space="0" w:color="000000"/>
-              <w:left w:val="single" w:sz="6" w:space="0" w:color="000000"/>
-              <w:bottom w:val="single" w:sz="6" w:space="0" w:color="000000"/>
-              <w:right w:val="single" w:sz="4" w:space="0" w:color="000000"/>
-            </w:tcBorders>
-            <w:shd w:val="clear" w:color="auto" w:fill="auto"/>
-          </w:tcPr>
-          <w:p>
-            <w:pPr>
-              <w:rPr>
-                <w:sz w:val="22"/>
-              </w:rPr>
-            </w:pPr>
-            <w:r>
-              <w:rPr>
-                <w:sz w:val="22"/>
-              </w:rPr>
-              <w:t>V. High</w:t>
-            </w:r>
-          </w:p>
-        </w:tc>
-        <w:tc>
-          <w:tcPr>
-            <w:tcW w:w="1377" w:type="dxa"/>
-            <w:shd w:val="clear" w:color="auto" w:fill="auto"/>
-          </w:tcPr>
-          <w:p>
-            <w:pPr>
-              <w:widowControl/>
-            </w:pPr>
-            <w:r>
-              <w:rPr>
-                <w:noProof/>
-              </w:rPr>
-              <w:pict>
-                <v:oval id="_x0000_s1031" style="position:absolute;margin-left:6.15pt;margin-top:10.5pt;width:45.75pt;height:15.75pt;z-index:251653120;mso-position-horizontal-relative:text;mso-position-vertical-relative:text" fillcolor="green"/>
               </w:pict>
             </w:r>
           </w:p>
@@ -1434,7 +975,14 @@
                 <w:sz w:val="22"/>
                 <w:szCs w:val="24"/>
               </w:rPr>
-              <w:t>R-07</w:t>
+              <w:t>R-0</w:t>
+            </w:r>
+            <w:r>
+              <w:rPr>
+                <w:sz w:val="22"/>
+                <w:szCs w:val="24"/>
+              </w:rPr>
+              <w:t>5</w:t>
             </w:r>
           </w:p>
         </w:tc>
@@ -1461,7 +1009,14 @@
                 <w:sz w:val="22"/>
                 <w:szCs w:val="24"/>
               </w:rPr>
-              <w:t>Rejection of configuration management tools used by WVURC</w:t>
+              <w:t>Design is not approved</w:t>
+            </w:r>
+            <w:r>
+              <w:rPr>
+                <w:sz w:val="22"/>
+                <w:szCs w:val="24"/>
+              </w:rPr>
+              <w:t xml:space="preserve"> by our stakeholders.</w:t>
             </w:r>
           </w:p>
         </w:tc>
@@ -1490,6 +1045,13 @@
               </w:rPr>
               <w:t>Technical</w:t>
             </w:r>
+            <w:r>
+              <w:rPr>
+                <w:sz w:val="22"/>
+                <w:szCs w:val="24"/>
+              </w:rPr>
+              <w:t>, Project</w:t>
+            </w:r>
           </w:p>
         </w:tc>
         <w:tc>
@@ -1505,6 +1067,7 @@
           </w:tcPr>
           <w:p>
             <w:pPr>
+              <w:ind w:left="11"/>
               <w:rPr>
                 <w:sz w:val="22"/>
                 <w:szCs w:val="24"/>
@@ -1515,108 +1078,14 @@
                 <w:sz w:val="22"/>
                 <w:szCs w:val="24"/>
               </w:rPr>
-              <w:t>The principal scientific investigator will develop a description of the configuration management tools and processes that will be used.</w:t>
-            </w:r>
-          </w:p>
-          <w:p>
-            <w:pPr>
-              <w:rPr>
-                <w:sz w:val="22"/>
-                <w:szCs w:val="24"/>
-              </w:rPr>
-            </w:pPr>
-          </w:p>
-          <w:p>
-            <w:pPr>
-              <w:rPr>
-                <w:sz w:val="22"/>
-                <w:szCs w:val="24"/>
-              </w:rPr>
-            </w:pPr>
-            <w:r>
-              <w:rPr>
-                <w:sz w:val="22"/>
-                <w:szCs w:val="24"/>
-              </w:rPr>
-              <w:t>The FBI will provide feedback on intended tools.</w:t>
-            </w:r>
-          </w:p>
-          <w:p>
-            <w:pPr>
-              <w:rPr>
-                <w:sz w:val="22"/>
-                <w:szCs w:val="24"/>
-              </w:rPr>
-            </w:pPr>
-          </w:p>
-          <w:p>
-            <w:pPr>
-              <w:rPr>
-                <w:sz w:val="22"/>
-                <w:szCs w:val="24"/>
-              </w:rPr>
-            </w:pPr>
-          </w:p>
-          <w:p>
-            <w:pPr>
-              <w:rPr>
-                <w:sz w:val="22"/>
-                <w:szCs w:val="24"/>
-              </w:rPr>
-            </w:pPr>
-          </w:p>
-          <w:p>
-            <w:pPr>
-              <w:rPr>
-                <w:sz w:val="22"/>
-                <w:szCs w:val="24"/>
-              </w:rPr>
-            </w:pPr>
-          </w:p>
-          <w:p>
-            <w:pPr>
-              <w:rPr>
-                <w:sz w:val="22"/>
-                <w:szCs w:val="24"/>
-              </w:rPr>
-            </w:pPr>
-          </w:p>
-          <w:p>
-            <w:pPr>
-              <w:rPr>
-                <w:sz w:val="22"/>
-                <w:szCs w:val="24"/>
-              </w:rPr>
-            </w:pPr>
-            <w:r>
-              <w:rPr>
-                <w:sz w:val="22"/>
-                <w:szCs w:val="24"/>
-              </w:rPr>
-              <w:t>A description of WVURC proposed configuration management tools was provided to the FBI in Appendix A of the November Monthly Status Report.</w:t>
-            </w:r>
-          </w:p>
-          <w:p>
-            <w:pPr>
-              <w:rPr>
-                <w:sz w:val="22"/>
-                <w:szCs w:val="24"/>
-              </w:rPr>
-            </w:pPr>
-          </w:p>
-          <w:p>
-            <w:pPr>
-              <w:rPr>
-                <w:sz w:val="22"/>
-                <w:szCs w:val="24"/>
-              </w:rPr>
-            </w:pPr>
-            <w:r>
-              <w:rPr>
-                <w:sz w:val="22"/>
-                <w:szCs w:val="24"/>
-              </w:rPr>
-              <w:t>WVURC selected configuration management tools were approved by the FBI.</w:t>
+              <w:t xml:space="preserve"> </w:t>
+            </w:r>
+            <w:r>
+              <w:rPr>
+                <w:sz w:val="22"/>
+                <w:szCs w:val="24"/>
+              </w:rPr>
+              <w:t>We will request feedback from our stakeholders after they have read our design specification. If the stakeholders do not approve our design specification, we will make the necessary changes to have our design approved.</w:t>
             </w:r>
           </w:p>
         </w:tc>
@@ -1643,8 +1112,7 @@
                 <w:sz w:val="22"/>
                 <w:szCs w:val="24"/>
               </w:rPr>
-              <w:lastRenderedPageBreak/>
-              <w:t>Low</w:t>
+              <w:t>V. High</w:t>
             </w:r>
           </w:p>
         </w:tc>
@@ -1662,7 +1130,7 @@
                 <w:noProof/>
               </w:rPr>
               <w:pict>
-                <v:oval id="_x0000_s1032" style="position:absolute;margin-left:6.1pt;margin-top:12.95pt;width:45.75pt;height:15.75pt;z-index:251654144;mso-position-horizontal-relative:text;mso-position-vertical-relative:text" fillcolor="green"/>
+                <v:oval id="_x0000_s1034" style="position:absolute;margin-left:0;margin-top:12.6pt;width:45.75pt;height:15.75pt;z-index:251656192;mso-position-horizontal:center;mso-position-horizontal-relative:text;mso-position-vertical-relative:text" fillcolor="green"/>
               </w:pict>
             </w:r>
           </w:p>
@@ -1695,7 +1163,14 @@
                 <w:szCs w:val="24"/>
               </w:rPr>
               <w:lastRenderedPageBreak/>
-              <w:t>R-08</w:t>
+              <w:t>R-0</w:t>
+            </w:r>
+            <w:r>
+              <w:rPr>
+                <w:sz w:val="22"/>
+                <w:szCs w:val="24"/>
+              </w:rPr>
+              <w:t>6</w:t>
             </w:r>
           </w:p>
         </w:tc>
@@ -1720,9 +1195,8 @@
             <w:r>
               <w:rPr>
                 <w:sz w:val="22"/>
-                <w:szCs w:val="24"/>
-              </w:rPr>
-              <w:t>Insufficient test data for tool validation</w:t>
+              </w:rPr>
+              <w:t>Change to the scope of the project because of unreachable goals.</w:t>
             </w:r>
           </w:p>
         </w:tc>
@@ -1747,9 +1221,14 @@
             <w:r>
               <w:rPr>
                 <w:sz w:val="22"/>
-                <w:szCs w:val="24"/>
               </w:rPr>
               <w:t>Technical</w:t>
+            </w:r>
+            <w:r>
+              <w:rPr>
+                <w:sz w:val="22"/>
+              </w:rPr>
+              <w:t>, Project</w:t>
             </w:r>
           </w:p>
         </w:tc>
@@ -1766,7 +1245,6 @@
           </w:tcPr>
           <w:p>
             <w:pPr>
-              <w:ind w:left="11"/>
               <w:rPr>
                 <w:sz w:val="22"/>
                 <w:szCs w:val="24"/>
@@ -1775,66 +1253,8 @@
             <w:r>
               <w:rPr>
                 <w:sz w:val="22"/>
-                <w:szCs w:val="24"/>
-              </w:rPr>
-              <w:t xml:space="preserve"> The WVURC will request additional test files from NIST.</w:t>
-            </w:r>
-          </w:p>
-          <w:p>
-            <w:pPr>
-              <w:ind w:left="11"/>
-              <w:rPr>
-                <w:sz w:val="22"/>
-                <w:szCs w:val="24"/>
-              </w:rPr>
-            </w:pPr>
-          </w:p>
-          <w:p>
-            <w:pPr>
-              <w:ind w:left="11"/>
-              <w:rPr>
-                <w:sz w:val="22"/>
-                <w:szCs w:val="24"/>
-              </w:rPr>
-            </w:pPr>
-            <w:r>
-              <w:rPr>
-                <w:sz w:val="22"/>
-                <w:szCs w:val="24"/>
-              </w:rPr>
-              <w:t>Generate data from existing tools.</w:t>
-            </w:r>
-          </w:p>
-          <w:p>
-            <w:pPr>
-              <w:ind w:left="11"/>
-              <w:rPr>
-                <w:sz w:val="22"/>
-                <w:szCs w:val="24"/>
-              </w:rPr>
-            </w:pPr>
-          </w:p>
-          <w:p>
-            <w:pPr>
-              <w:ind w:left="11"/>
-              <w:rPr>
-                <w:sz w:val="22"/>
-                <w:szCs w:val="24"/>
-              </w:rPr>
-            </w:pPr>
-            <w:r>
-              <w:rPr>
-                <w:sz w:val="22"/>
-                <w:szCs w:val="24"/>
-              </w:rPr>
-              <w:t xml:space="preserve">WVU has employed a student in </w:t>
-            </w:r>
-            <w:r>
-              <w:rPr>
-                <w:sz w:val="22"/>
-                <w:szCs w:val="24"/>
-              </w:rPr>
-              <w:t>the role of test data engineer to address this risk.</w:t>
+              </w:rPr>
+              <w:t>We will have internal discussions about our progress and the amount of time left to complete the project. If we feel that there is no feasible way to deliver the product on time in its entirety, we will adjust the scope accordingly.</w:t>
             </w:r>
           </w:p>
         </w:tc>
@@ -1859,9 +1279,8 @@
             <w:r>
               <w:rPr>
                 <w:sz w:val="22"/>
-                <w:szCs w:val="24"/>
-              </w:rPr>
-              <w:t>Medium</w:t>
+              </w:rPr>
+              <w:t>High</w:t>
             </w:r>
           </w:p>
         </w:tc>
@@ -1873,13 +1292,16 @@
           <w:p>
             <w:pPr>
               <w:widowControl/>
+              <w:rPr>
+                <w:noProof/>
+              </w:rPr>
             </w:pPr>
             <w:r>
               <w:rPr>
                 <w:noProof/>
               </w:rPr>
               <w:pict>
-                <v:oval id="_x0000_s1034" style="position:absolute;margin-left:0;margin-top:12.6pt;width:45.75pt;height:15.75pt;z-index:251656192;mso-position-horizontal:center;mso-position-horizontal-relative:text;mso-position-vertical-relative:text" fillcolor="green"/>
+                <v:oval id="_x0000_s1051" style="position:absolute;margin-left:3.15pt;margin-top:28.75pt;width:45pt;height:16.55pt;z-index:251670528;mso-position-horizontal-relative:text;mso-position-vertical-relative:text" fillcolor="#ffc000" strokecolor="#ffc000"/>
               </w:pict>
             </w:r>
           </w:p>
@@ -1911,7 +1333,14 @@
                 <w:sz w:val="22"/>
                 <w:szCs w:val="24"/>
               </w:rPr>
-              <w:t>R-09</w:t>
+              <w:t>R-</w:t>
+            </w:r>
+            <w:r>
+              <w:rPr>
+                <w:sz w:val="22"/>
+                <w:szCs w:val="24"/>
+              </w:rPr>
+              <w:t>07</w:t>
             </w:r>
           </w:p>
         </w:tc>
@@ -1938,7 +1367,14 @@
                 <w:sz w:val="22"/>
                 <w:szCs w:val="24"/>
               </w:rPr>
-              <w:t>Proprietary constraints on the distribution of source code obtained from third-parties</w:t>
+              <w:t xml:space="preserve">Insufficient </w:t>
+            </w:r>
+            <w:r>
+              <w:rPr>
+                <w:sz w:val="22"/>
+                <w:szCs w:val="24"/>
+              </w:rPr>
+              <w:t>knowledge of required materials to complete the project properly.</w:t>
             </w:r>
           </w:p>
         </w:tc>
@@ -1965,7 +1401,7 @@
                 <w:sz w:val="22"/>
                 <w:szCs w:val="24"/>
               </w:rPr>
-              <w:t>Technical; Project</w:t>
+              <w:t>Technical; project</w:t>
             </w:r>
           </w:p>
         </w:tc>
@@ -1992,71 +1428,7 @@
                 <w:sz w:val="22"/>
                 <w:szCs w:val="24"/>
               </w:rPr>
-              <w:t>The WVURC will seek clarification from the FBI as to the level of freedom required in the re-distribution of source code</w:t>
-            </w:r>
-          </w:p>
-          <w:p>
-            <w:pPr>
-              <w:rPr>
-                <w:sz w:val="22"/>
-                <w:szCs w:val="24"/>
-              </w:rPr>
-            </w:pPr>
-          </w:p>
-          <w:p>
-            <w:pPr>
-              <w:rPr>
-                <w:sz w:val="22"/>
-                <w:szCs w:val="24"/>
-              </w:rPr>
-            </w:pPr>
-            <w:r>
-              <w:rPr>
-                <w:sz w:val="22"/>
-                <w:szCs w:val="24"/>
-              </w:rPr>
-              <w:t>The WVURC will examine the use of third-party tools for code generation and their distribution constraints</w:t>
-            </w:r>
-            <w:r>
-              <w:rPr>
-                <w:sz w:val="22"/>
-                <w:szCs w:val="24"/>
-              </w:rPr>
-              <w:t xml:space="preserve">                 </w:t>
-            </w:r>
-          </w:p>
-          <w:p>
-            <w:pPr>
-              <w:numPr>
-                <w:ilvl w:val="0"/>
-                <w:numId w:val="1"/>
-              </w:numPr>
-              <w:rPr>
-                <w:sz w:val="22"/>
-                <w:szCs w:val="24"/>
-              </w:rPr>
-            </w:pPr>
-            <w:r>
-              <w:rPr>
-                <w:sz w:val="22"/>
-                <w:szCs w:val="24"/>
-              </w:rPr>
-              <w:t xml:space="preserve">ANSI/NIST ITL Software </w:t>
-            </w:r>
-            <w:r>
-              <w:rPr>
-                <w:sz w:val="22"/>
-                <w:szCs w:val="24"/>
-              </w:rPr>
-              <w:t xml:space="preserve">will be distributed without libraries that </w:t>
-            </w:r>
-            <w:r>
-              <w:rPr>
-                <w:sz w:val="22"/>
-                <w:szCs w:val="24"/>
-              </w:rPr>
-              <w:lastRenderedPageBreak/>
-              <w:t>have proprietary constraints.</w:t>
+              <w:t>All group members are to read about the significant technologies related to the project regularly to keep themselves up to date with the latest breakthroughs and ideas which could be useful to the project.</w:t>
             </w:r>
           </w:p>
         </w:tc>
@@ -2083,8 +1455,14 @@
                 <w:sz w:val="22"/>
                 <w:szCs w:val="24"/>
               </w:rPr>
-              <w:lastRenderedPageBreak/>
-              <w:t>High</w:t>
+              <w:t xml:space="preserve"> </w:t>
+            </w:r>
+            <w:r>
+              <w:rPr>
+                <w:sz w:val="22"/>
+                <w:szCs w:val="24"/>
+              </w:rPr>
+              <w:t>Medium</w:t>
             </w:r>
           </w:p>
         </w:tc>
@@ -2105,440 +1483,7 @@
                 <w:noProof/>
               </w:rPr>
               <w:pict>
-                <v:oval id="_x0000_s1035" style="position:absolute;margin-left:6.2pt;margin-top:7.75pt;width:45.75pt;height:15.75pt;z-index:251657216;mso-position-horizontal-relative:text;mso-position-vertical-relative:text" fillcolor="green"/>
-              </w:pict>
-            </w:r>
-          </w:p>
-        </w:tc>
-      </w:tr>
-      <w:tr>
-        <w:trPr>
-          <w:jc w:val="center"/>
-        </w:trPr>
-        <w:tc>
-          <w:tcPr>
-            <w:tcW w:w="835" w:type="dxa"/>
-            <w:tcBorders>
-              <w:top w:val="single" w:sz="6" w:space="0" w:color="000000"/>
-              <w:left w:val="single" w:sz="4" w:space="0" w:color="000000"/>
-              <w:bottom w:val="single" w:sz="6" w:space="0" w:color="000000"/>
-              <w:right w:val="single" w:sz="6" w:space="0" w:color="000000"/>
-            </w:tcBorders>
-          </w:tcPr>
-          <w:p>
-            <w:pPr>
-              <w:rPr>
-                <w:sz w:val="22"/>
-                <w:szCs w:val="24"/>
-              </w:rPr>
-            </w:pPr>
-            <w:r>
-              <w:rPr>
-                <w:sz w:val="22"/>
-                <w:szCs w:val="24"/>
-              </w:rPr>
-              <w:lastRenderedPageBreak/>
-              <w:t>R-10</w:t>
-            </w:r>
-          </w:p>
-        </w:tc>
-        <w:tc>
-          <w:tcPr>
-            <w:tcW w:w="0" w:type="auto"/>
-            <w:tcBorders>
-              <w:top w:val="single" w:sz="6" w:space="0" w:color="000000"/>
-              <w:left w:val="single" w:sz="4" w:space="0" w:color="000000"/>
-              <w:bottom w:val="single" w:sz="6" w:space="0" w:color="000000"/>
-              <w:right w:val="single" w:sz="6" w:space="0" w:color="000000"/>
-            </w:tcBorders>
-            <w:shd w:val="clear" w:color="auto" w:fill="auto"/>
-          </w:tcPr>
-          <w:p>
-            <w:pPr>
-              <w:rPr>
-                <w:sz w:val="22"/>
-                <w:szCs w:val="24"/>
-              </w:rPr>
-            </w:pPr>
-            <w:r>
-              <w:rPr>
-                <w:sz w:val="22"/>
-                <w:szCs w:val="24"/>
-              </w:rPr>
-              <w:t xml:space="preserve">Insufficient funding for creation of a conversion tool </w:t>
-            </w:r>
-            <w:r>
-              <w:rPr>
-                <w:sz w:val="22"/>
-                <w:szCs w:val="24"/>
-              </w:rPr>
-              <w:t xml:space="preserve"> not requiring the Java Virtual Machine (</w:t>
-            </w:r>
-            <w:r>
-              <w:rPr>
-                <w:sz w:val="22"/>
-                <w:szCs w:val="24"/>
-              </w:rPr>
-              <w:t xml:space="preserve">i.e. </w:t>
-            </w:r>
-            <w:r>
-              <w:rPr>
-                <w:sz w:val="22"/>
-                <w:szCs w:val="24"/>
-              </w:rPr>
-              <w:t>developed using the</w:t>
-            </w:r>
-            <w:r>
-              <w:rPr>
-                <w:sz w:val="22"/>
-                <w:szCs w:val="24"/>
-              </w:rPr>
-              <w:t xml:space="preserve"> C++ language</w:t>
-            </w:r>
-            <w:r>
-              <w:rPr>
-                <w:sz w:val="22"/>
-                <w:szCs w:val="24"/>
-              </w:rPr>
-              <w:t>)</w:t>
-            </w:r>
-            <w:r>
-              <w:rPr>
-                <w:sz w:val="22"/>
-                <w:szCs w:val="24"/>
-              </w:rPr>
-              <w:t xml:space="preserve">.  Possible delays in meeting the deliverable deadline. </w:t>
-            </w:r>
-          </w:p>
-        </w:tc>
-        <w:tc>
-          <w:tcPr>
-            <w:tcW w:w="0" w:type="auto"/>
-            <w:tcBorders>
-              <w:top w:val="single" w:sz="6" w:space="0" w:color="000000"/>
-              <w:left w:val="single" w:sz="6" w:space="0" w:color="000000"/>
-              <w:bottom w:val="single" w:sz="6" w:space="0" w:color="000000"/>
-              <w:right w:val="single" w:sz="6" w:space="0" w:color="000000"/>
-            </w:tcBorders>
-            <w:shd w:val="clear" w:color="auto" w:fill="auto"/>
-          </w:tcPr>
-          <w:p>
-            <w:pPr>
-              <w:rPr>
-                <w:sz w:val="22"/>
-                <w:szCs w:val="24"/>
-              </w:rPr>
-            </w:pPr>
-            <w:r>
-              <w:rPr>
-                <w:sz w:val="22"/>
-                <w:szCs w:val="24"/>
-              </w:rPr>
-              <w:t>Technical; Project</w:t>
-            </w:r>
-          </w:p>
-        </w:tc>
-        <w:tc>
-          <w:tcPr>
-            <w:tcW w:w="1991" w:type="dxa"/>
-            <w:tcBorders>
-              <w:top w:val="single" w:sz="6" w:space="0" w:color="000000"/>
-              <w:left w:val="single" w:sz="6" w:space="0" w:color="000000"/>
-              <w:bottom w:val="single" w:sz="6" w:space="0" w:color="000000"/>
-              <w:right w:val="single" w:sz="6" w:space="0" w:color="000000"/>
-            </w:tcBorders>
-            <w:shd w:val="clear" w:color="auto" w:fill="auto"/>
-          </w:tcPr>
-          <w:p>
-            <w:pPr>
-              <w:rPr>
-                <w:sz w:val="22"/>
-                <w:szCs w:val="24"/>
-              </w:rPr>
-            </w:pPr>
-            <w:r>
-              <w:rPr>
-                <w:sz w:val="22"/>
-                <w:szCs w:val="24"/>
-              </w:rPr>
-              <w:t>The FBI will provide official approval for development of a conversion tool</w:t>
-            </w:r>
-            <w:r>
-              <w:rPr>
-                <w:sz w:val="22"/>
-                <w:szCs w:val="24"/>
-              </w:rPr>
-              <w:t xml:space="preserve"> using</w:t>
-            </w:r>
-            <w:r>
-              <w:rPr>
-                <w:sz w:val="22"/>
-                <w:szCs w:val="24"/>
-              </w:rPr>
-              <w:t xml:space="preserve"> C++ language</w:t>
-            </w:r>
-          </w:p>
-          <w:p>
-            <w:pPr>
-              <w:rPr>
-                <w:sz w:val="22"/>
-                <w:szCs w:val="24"/>
-              </w:rPr>
-            </w:pPr>
-          </w:p>
-          <w:p>
-            <w:pPr>
-              <w:rPr>
-                <w:sz w:val="22"/>
-                <w:szCs w:val="24"/>
-              </w:rPr>
-            </w:pPr>
-          </w:p>
-          <w:p>
-            <w:pPr>
-              <w:rPr>
-                <w:sz w:val="22"/>
-                <w:szCs w:val="24"/>
-              </w:rPr>
-            </w:pPr>
-            <w:r>
-              <w:rPr>
-                <w:sz w:val="22"/>
-                <w:szCs w:val="24"/>
-              </w:rPr>
-              <w:t>The WVURC will seek additional funding from the FBI to ensure adequate resources for completion of the project.</w:t>
-            </w:r>
-          </w:p>
-        </w:tc>
-        <w:tc>
-          <w:tcPr>
-            <w:tcW w:w="1027" w:type="dxa"/>
-            <w:tcBorders>
-              <w:top w:val="single" w:sz="6" w:space="0" w:color="000000"/>
-              <w:left w:val="single" w:sz="6" w:space="0" w:color="000000"/>
-              <w:bottom w:val="single" w:sz="6" w:space="0" w:color="000000"/>
-              <w:right w:val="single" w:sz="4" w:space="0" w:color="000000"/>
-            </w:tcBorders>
-            <w:shd w:val="clear" w:color="auto" w:fill="auto"/>
-          </w:tcPr>
-          <w:p>
-            <w:pPr>
-              <w:rPr>
-                <w:sz w:val="22"/>
-                <w:szCs w:val="24"/>
-              </w:rPr>
-            </w:pPr>
-            <w:r>
-              <w:rPr>
-                <w:sz w:val="22"/>
-                <w:szCs w:val="24"/>
-              </w:rPr>
-              <w:t>V. High</w:t>
-            </w:r>
-          </w:p>
-        </w:tc>
-        <w:tc>
-          <w:tcPr>
-            <w:tcW w:w="1377" w:type="dxa"/>
-            <w:shd w:val="clear" w:color="auto" w:fill="auto"/>
-          </w:tcPr>
-          <w:p>
-            <w:pPr>
-              <w:widowControl/>
-              <w:rPr>
-                <w:noProof/>
-              </w:rPr>
-            </w:pPr>
-            <w:r>
-              <w:rPr>
-                <w:noProof/>
-              </w:rPr>
-              <w:pict>
-                <v:oval id="_x0000_s1044" style="position:absolute;margin-left:6.15pt;margin-top:8.45pt;width:45.75pt;height:15.75pt;z-index:251666432;mso-position-horizontal-relative:text;mso-position-vertical-relative:text" fillcolor="green"/>
-              </w:pict>
-            </w:r>
-          </w:p>
-        </w:tc>
-      </w:tr>
-      <w:tr>
-        <w:trPr>
-          <w:jc w:val="center"/>
-        </w:trPr>
-        <w:tc>
-          <w:tcPr>
-            <w:tcW w:w="835" w:type="dxa"/>
-            <w:tcBorders>
-              <w:top w:val="single" w:sz="6" w:space="0" w:color="000000"/>
-              <w:left w:val="single" w:sz="4" w:space="0" w:color="000000"/>
-              <w:bottom w:val="single" w:sz="6" w:space="0" w:color="000000"/>
-              <w:right w:val="single" w:sz="6" w:space="0" w:color="000000"/>
-            </w:tcBorders>
-          </w:tcPr>
-          <w:p>
-            <w:pPr>
-              <w:rPr>
-                <w:sz w:val="22"/>
-                <w:szCs w:val="24"/>
-              </w:rPr>
-            </w:pPr>
-            <w:r>
-              <w:rPr>
-                <w:sz w:val="22"/>
-                <w:szCs w:val="24"/>
-              </w:rPr>
-              <w:t>R-11</w:t>
-            </w:r>
-          </w:p>
-        </w:tc>
-        <w:tc>
-          <w:tcPr>
-            <w:tcW w:w="0" w:type="auto"/>
-            <w:tcBorders>
-              <w:top w:val="single" w:sz="6" w:space="0" w:color="000000"/>
-              <w:left w:val="single" w:sz="4" w:space="0" w:color="000000"/>
-              <w:bottom w:val="single" w:sz="6" w:space="0" w:color="000000"/>
-              <w:right w:val="single" w:sz="6" w:space="0" w:color="000000"/>
-            </w:tcBorders>
-            <w:shd w:val="clear" w:color="auto" w:fill="auto"/>
-          </w:tcPr>
-          <w:p>
-            <w:pPr>
-              <w:rPr>
-                <w:sz w:val="22"/>
-                <w:szCs w:val="24"/>
-              </w:rPr>
-            </w:pPr>
-            <w:r>
-              <w:rPr>
-                <w:sz w:val="22"/>
-                <w:szCs w:val="24"/>
-              </w:rPr>
-              <w:t>Insufficient staffing levels to perform project work</w:t>
-            </w:r>
-          </w:p>
-        </w:tc>
-        <w:tc>
-          <w:tcPr>
-            <w:tcW w:w="0" w:type="auto"/>
-            <w:tcBorders>
-              <w:top w:val="single" w:sz="6" w:space="0" w:color="000000"/>
-              <w:left w:val="single" w:sz="6" w:space="0" w:color="000000"/>
-              <w:bottom w:val="single" w:sz="6" w:space="0" w:color="000000"/>
-              <w:right w:val="single" w:sz="6" w:space="0" w:color="000000"/>
-            </w:tcBorders>
-            <w:shd w:val="clear" w:color="auto" w:fill="auto"/>
-          </w:tcPr>
-          <w:p>
-            <w:pPr>
-              <w:rPr>
-                <w:sz w:val="22"/>
-                <w:szCs w:val="24"/>
-              </w:rPr>
-            </w:pPr>
-            <w:r>
-              <w:rPr>
-                <w:sz w:val="22"/>
-                <w:szCs w:val="24"/>
-              </w:rPr>
-              <w:t>Technical; project</w:t>
-            </w:r>
-          </w:p>
-        </w:tc>
-        <w:tc>
-          <w:tcPr>
-            <w:tcW w:w="1991" w:type="dxa"/>
-            <w:tcBorders>
-              <w:top w:val="single" w:sz="6" w:space="0" w:color="000000"/>
-              <w:left w:val="single" w:sz="6" w:space="0" w:color="000000"/>
-              <w:bottom w:val="single" w:sz="6" w:space="0" w:color="000000"/>
-              <w:right w:val="single" w:sz="6" w:space="0" w:color="000000"/>
-            </w:tcBorders>
-            <w:shd w:val="clear" w:color="auto" w:fill="auto"/>
-          </w:tcPr>
-          <w:p>
-            <w:pPr>
-              <w:rPr>
-                <w:sz w:val="22"/>
-                <w:szCs w:val="24"/>
-              </w:rPr>
-            </w:pPr>
-            <w:r>
-              <w:rPr>
-                <w:sz w:val="22"/>
-                <w:szCs w:val="24"/>
-              </w:rPr>
-              <w:t>The WVURC will seek to hire additional student personnel for project work</w:t>
-            </w:r>
-          </w:p>
-          <w:p>
-            <w:pPr>
-              <w:rPr>
-                <w:sz w:val="22"/>
-                <w:szCs w:val="24"/>
-              </w:rPr>
-            </w:pPr>
-          </w:p>
-          <w:p>
-            <w:pPr>
-              <w:rPr>
-                <w:sz w:val="22"/>
-                <w:szCs w:val="24"/>
-              </w:rPr>
-            </w:pPr>
-            <w:r>
-              <w:rPr>
-                <w:sz w:val="22"/>
-                <w:szCs w:val="24"/>
-              </w:rPr>
-              <w:t>The WVURC will seek additional funding from the FBI to ensure adequate financial resources for planned new hire</w:t>
-            </w:r>
-          </w:p>
-        </w:tc>
-        <w:tc>
-          <w:tcPr>
-            <w:tcW w:w="1027" w:type="dxa"/>
-            <w:tcBorders>
-              <w:top w:val="single" w:sz="6" w:space="0" w:color="000000"/>
-              <w:left w:val="single" w:sz="6" w:space="0" w:color="000000"/>
-              <w:bottom w:val="single" w:sz="6" w:space="0" w:color="000000"/>
-              <w:right w:val="single" w:sz="4" w:space="0" w:color="000000"/>
-            </w:tcBorders>
-            <w:shd w:val="clear" w:color="auto" w:fill="auto"/>
-          </w:tcPr>
-          <w:p>
-            <w:pPr>
-              <w:rPr>
-                <w:sz w:val="22"/>
-                <w:szCs w:val="24"/>
-              </w:rPr>
-            </w:pPr>
-            <w:r>
-              <w:rPr>
-                <w:sz w:val="22"/>
-                <w:szCs w:val="24"/>
-              </w:rPr>
-              <w:t xml:space="preserve">V. High </w:t>
-            </w:r>
-          </w:p>
-        </w:tc>
-        <w:tc>
-          <w:tcPr>
-            <w:tcW w:w="1377" w:type="dxa"/>
-            <w:shd w:val="clear" w:color="auto" w:fill="auto"/>
-          </w:tcPr>
-          <w:p>
-            <w:pPr>
-              <w:widowControl/>
-              <w:rPr>
-                <w:noProof/>
-              </w:rPr>
-            </w:pPr>
-            <w:r>
-              <w:rPr>
-                <w:noProof/>
-              </w:rPr>
-              <w:pict>
-                <v:oval id="_x0000_s1046" style="position:absolute;margin-left:3.15pt;margin-top:12.3pt;width:45.75pt;height:15.75pt;z-index:251667456;mso-position-horizontal-relative:text;mso-position-vertical-relative:text" fillcolor="green"/>
+                <v:oval id="_x0000_s1052" style="position:absolute;margin-left:3.15pt;margin-top:12.25pt;width:45pt;height:16.55pt;z-index:251671552;mso-position-horizontal-relative:text;mso-position-vertical-relative:text" fillcolor="#ffc000" strokecolor="#ffc000"/>
               </w:pict>
             </w:r>
           </w:p>
@@ -4593,24 +3538,24 @@
   </dgm:ptLst>
   <dgm:cxnLst>
     <dgm:cxn modelId="{6CD6FBB5-B974-4121-8DB4-53A0FB2918D5}" srcId="{5E0ABF58-0D87-4E5A-8127-A72A71C2E324}" destId="{209A988B-EF55-46B3-B7DF-61C6F714038C}" srcOrd="2" destOrd="0" parTransId="{6F20CEDC-86FB-4F01-850D-15C13013CE4E}" sibTransId="{955E099C-9548-42B2-A22D-445BD57C3FB6}"/>
+    <dgm:cxn modelId="{080819C0-02AD-42D1-A7F4-4ADD492061D1}" type="presOf" srcId="{209A988B-EF55-46B3-B7DF-61C6F714038C}" destId="{540EBF6A-D2E0-43A0-A325-97998D476155}" srcOrd="0" destOrd="0" presId="urn:microsoft.com/office/officeart/2005/8/layout/pyramid2"/>
     <dgm:cxn modelId="{DE9C553B-90C0-4228-AEC3-B569BE65A70B}" srcId="{5E0ABF58-0D87-4E5A-8127-A72A71C2E324}" destId="{AA48101D-5A69-4126-BBED-263904997B6B}" srcOrd="0" destOrd="0" parTransId="{C14693F9-25AC-4F7E-8D85-972AEC815F36}" sibTransId="{F607A00A-3F0E-4337-9A2C-E884D16061B6}"/>
-    <dgm:cxn modelId="{87202C98-0D4A-4ECE-A7EF-AF895C0E494F}" type="presOf" srcId="{AA48101D-5A69-4126-BBED-263904997B6B}" destId="{3452481E-AAB2-4CD9-BCC4-7560434FDC83}" srcOrd="0" destOrd="0" presId="urn:microsoft.com/office/officeart/2005/8/layout/pyramid2"/>
-    <dgm:cxn modelId="{7038BE60-E5E3-4C36-BF56-2613BA0F574E}" type="presOf" srcId="{209A988B-EF55-46B3-B7DF-61C6F714038C}" destId="{540EBF6A-D2E0-43A0-A325-97998D476155}" srcOrd="0" destOrd="0" presId="urn:microsoft.com/office/officeart/2005/8/layout/pyramid2"/>
     <dgm:cxn modelId="{94D61C1C-FF3B-4116-AEB9-852F73EE7787}" srcId="{5E0ABF58-0D87-4E5A-8127-A72A71C2E324}" destId="{4C453B86-1146-4E89-8CBA-CA83E5C990CE}" srcOrd="3" destOrd="0" parTransId="{2E73BB10-40C2-451F-939A-A3CCC5F3AFB2}" sibTransId="{DED4925A-630C-4184-B4A3-9D3A608481EA}"/>
-    <dgm:cxn modelId="{056AF498-8A37-4F55-90F1-82938C2A1F89}" type="presOf" srcId="{0FA605FB-2041-4DE6-9799-3B3722B53145}" destId="{AE320FBF-7BAF-44B5-A59B-31D2E4D92BBB}" srcOrd="0" destOrd="0" presId="urn:microsoft.com/office/officeart/2005/8/layout/pyramid2"/>
-    <dgm:cxn modelId="{B484206C-EC38-4C9B-838D-1679605DF512}" type="presOf" srcId="{4C453B86-1146-4E89-8CBA-CA83E5C990CE}" destId="{32459F88-445A-422E-820C-1863D13D7C31}" srcOrd="0" destOrd="0" presId="urn:microsoft.com/office/officeart/2005/8/layout/pyramid2"/>
-    <dgm:cxn modelId="{18098B8B-CDAE-41FF-97AC-23E93B92C727}" type="presOf" srcId="{5E0ABF58-0D87-4E5A-8127-A72A71C2E324}" destId="{E8CB415B-FEE2-4F17-9505-BAEAA84A1E88}" srcOrd="0" destOrd="0" presId="urn:microsoft.com/office/officeart/2005/8/layout/pyramid2"/>
+    <dgm:cxn modelId="{75D1BF09-6BDD-4DB7-B9F3-801E673089E0}" type="presOf" srcId="{4C453B86-1146-4E89-8CBA-CA83E5C990CE}" destId="{32459F88-445A-422E-820C-1863D13D7C31}" srcOrd="0" destOrd="0" presId="urn:microsoft.com/office/officeart/2005/8/layout/pyramid2"/>
+    <dgm:cxn modelId="{91D6A7E1-7B66-4C94-8E33-A5780CC287B5}" type="presOf" srcId="{0FA605FB-2041-4DE6-9799-3B3722B53145}" destId="{AE320FBF-7BAF-44B5-A59B-31D2E4D92BBB}" srcOrd="0" destOrd="0" presId="urn:microsoft.com/office/officeart/2005/8/layout/pyramid2"/>
+    <dgm:cxn modelId="{5520F99E-E89C-4F08-9D4F-6C1A3C0D0230}" type="presOf" srcId="{5E0ABF58-0D87-4E5A-8127-A72A71C2E324}" destId="{E8CB415B-FEE2-4F17-9505-BAEAA84A1E88}" srcOrd="0" destOrd="0" presId="urn:microsoft.com/office/officeart/2005/8/layout/pyramid2"/>
+    <dgm:cxn modelId="{27D8E87A-BD0B-4C81-8F0B-E0ABB709705C}" type="presOf" srcId="{AA48101D-5A69-4126-BBED-263904997B6B}" destId="{3452481E-AAB2-4CD9-BCC4-7560434FDC83}" srcOrd="0" destOrd="0" presId="urn:microsoft.com/office/officeart/2005/8/layout/pyramid2"/>
     <dgm:cxn modelId="{A6B87E3D-63AB-4ED3-B3F4-71C853B4AE55}" srcId="{5E0ABF58-0D87-4E5A-8127-A72A71C2E324}" destId="{0FA605FB-2041-4DE6-9799-3B3722B53145}" srcOrd="1" destOrd="0" parTransId="{060A2E7D-A4C7-4BB9-9CF6-1E0E305AF138}" sibTransId="{7D6AB4BB-583E-47A1-8CA0-CC89D14433DE}"/>
-    <dgm:cxn modelId="{5DC1D57F-CD4E-4779-93B1-35094D7432E3}" type="presParOf" srcId="{E8CB415B-FEE2-4F17-9505-BAEAA84A1E88}" destId="{C75A13AF-1491-4AA2-A7C7-2EE08E32F539}" srcOrd="0" destOrd="0" presId="urn:microsoft.com/office/officeart/2005/8/layout/pyramid2"/>
-    <dgm:cxn modelId="{B0168A99-A568-49E3-8567-130F31679CCE}" type="presParOf" srcId="{E8CB415B-FEE2-4F17-9505-BAEAA84A1E88}" destId="{FAE8ED1C-CC97-4407-9968-447AF1132D6F}" srcOrd="1" destOrd="0" presId="urn:microsoft.com/office/officeart/2005/8/layout/pyramid2"/>
-    <dgm:cxn modelId="{247D832A-6CB2-4F80-BF03-48CDCE5469B1}" type="presParOf" srcId="{FAE8ED1C-CC97-4407-9968-447AF1132D6F}" destId="{3452481E-AAB2-4CD9-BCC4-7560434FDC83}" srcOrd="0" destOrd="0" presId="urn:microsoft.com/office/officeart/2005/8/layout/pyramid2"/>
-    <dgm:cxn modelId="{9FA5691C-3EEB-410C-AB48-4E67B975C54D}" type="presParOf" srcId="{FAE8ED1C-CC97-4407-9968-447AF1132D6F}" destId="{1E947D9E-343C-48EF-8650-8BD962E8BBB3}" srcOrd="1" destOrd="0" presId="urn:microsoft.com/office/officeart/2005/8/layout/pyramid2"/>
-    <dgm:cxn modelId="{54637FB1-45CB-4DBD-8EBF-147A96BF0ED2}" type="presParOf" srcId="{FAE8ED1C-CC97-4407-9968-447AF1132D6F}" destId="{AE320FBF-7BAF-44B5-A59B-31D2E4D92BBB}" srcOrd="2" destOrd="0" presId="urn:microsoft.com/office/officeart/2005/8/layout/pyramid2"/>
-    <dgm:cxn modelId="{947CA179-5A42-495A-87BF-43C4DCDB361B}" type="presParOf" srcId="{FAE8ED1C-CC97-4407-9968-447AF1132D6F}" destId="{2D1B98CC-42BC-47D0-909F-BB42DF557A14}" srcOrd="3" destOrd="0" presId="urn:microsoft.com/office/officeart/2005/8/layout/pyramid2"/>
-    <dgm:cxn modelId="{99257B69-9046-4638-940D-2F13170D30FD}" type="presParOf" srcId="{FAE8ED1C-CC97-4407-9968-447AF1132D6F}" destId="{540EBF6A-D2E0-43A0-A325-97998D476155}" srcOrd="4" destOrd="0" presId="urn:microsoft.com/office/officeart/2005/8/layout/pyramid2"/>
-    <dgm:cxn modelId="{7238BA63-52AC-4807-9105-CC7072861254}" type="presParOf" srcId="{FAE8ED1C-CC97-4407-9968-447AF1132D6F}" destId="{A7B288EE-C63E-4FF9-8C76-9FBA40BAD9A7}" srcOrd="5" destOrd="0" presId="urn:microsoft.com/office/officeart/2005/8/layout/pyramid2"/>
-    <dgm:cxn modelId="{46ED30F7-D433-4A96-A868-F370093D994E}" type="presParOf" srcId="{FAE8ED1C-CC97-4407-9968-447AF1132D6F}" destId="{32459F88-445A-422E-820C-1863D13D7C31}" srcOrd="6" destOrd="0" presId="urn:microsoft.com/office/officeart/2005/8/layout/pyramid2"/>
-    <dgm:cxn modelId="{ED326B83-31FD-4233-8E44-3BA687116CCA}" type="presParOf" srcId="{FAE8ED1C-CC97-4407-9968-447AF1132D6F}" destId="{EFDBF7B4-76D2-4C5C-A2E6-47E1C3D43131}" srcOrd="7" destOrd="0" presId="urn:microsoft.com/office/officeart/2005/8/layout/pyramid2"/>
+    <dgm:cxn modelId="{630B8346-937E-442E-BA25-FA635C5CD014}" type="presParOf" srcId="{E8CB415B-FEE2-4F17-9505-BAEAA84A1E88}" destId="{C75A13AF-1491-4AA2-A7C7-2EE08E32F539}" srcOrd="0" destOrd="0" presId="urn:microsoft.com/office/officeart/2005/8/layout/pyramid2"/>
+    <dgm:cxn modelId="{1FBDC6FE-A04C-4B71-953B-97A659DFCF6E}" type="presParOf" srcId="{E8CB415B-FEE2-4F17-9505-BAEAA84A1E88}" destId="{FAE8ED1C-CC97-4407-9968-447AF1132D6F}" srcOrd="1" destOrd="0" presId="urn:microsoft.com/office/officeart/2005/8/layout/pyramid2"/>
+    <dgm:cxn modelId="{918C467B-8C74-4943-A48D-043266C69C29}" type="presParOf" srcId="{FAE8ED1C-CC97-4407-9968-447AF1132D6F}" destId="{3452481E-AAB2-4CD9-BCC4-7560434FDC83}" srcOrd="0" destOrd="0" presId="urn:microsoft.com/office/officeart/2005/8/layout/pyramid2"/>
+    <dgm:cxn modelId="{1ECDB5FC-AE79-4FAC-83F6-AB4A537FB14C}" type="presParOf" srcId="{FAE8ED1C-CC97-4407-9968-447AF1132D6F}" destId="{1E947D9E-343C-48EF-8650-8BD962E8BBB3}" srcOrd="1" destOrd="0" presId="urn:microsoft.com/office/officeart/2005/8/layout/pyramid2"/>
+    <dgm:cxn modelId="{2611E9A2-AC38-40E1-9341-ECC8285B489F}" type="presParOf" srcId="{FAE8ED1C-CC97-4407-9968-447AF1132D6F}" destId="{AE320FBF-7BAF-44B5-A59B-31D2E4D92BBB}" srcOrd="2" destOrd="0" presId="urn:microsoft.com/office/officeart/2005/8/layout/pyramid2"/>
+    <dgm:cxn modelId="{FA0E2459-B146-4A87-AECF-912E5A626980}" type="presParOf" srcId="{FAE8ED1C-CC97-4407-9968-447AF1132D6F}" destId="{2D1B98CC-42BC-47D0-909F-BB42DF557A14}" srcOrd="3" destOrd="0" presId="urn:microsoft.com/office/officeart/2005/8/layout/pyramid2"/>
+    <dgm:cxn modelId="{4BC227F9-6E14-43F9-9871-B67C54C4662C}" type="presParOf" srcId="{FAE8ED1C-CC97-4407-9968-447AF1132D6F}" destId="{540EBF6A-D2E0-43A0-A325-97998D476155}" srcOrd="4" destOrd="0" presId="urn:microsoft.com/office/officeart/2005/8/layout/pyramid2"/>
+    <dgm:cxn modelId="{078F5D38-317D-4F7B-96DB-9CEC64FC5CC7}" type="presParOf" srcId="{FAE8ED1C-CC97-4407-9968-447AF1132D6F}" destId="{A7B288EE-C63E-4FF9-8C76-9FBA40BAD9A7}" srcOrd="5" destOrd="0" presId="urn:microsoft.com/office/officeart/2005/8/layout/pyramid2"/>
+    <dgm:cxn modelId="{80802A18-B765-4867-903D-1B1231492099}" type="presParOf" srcId="{FAE8ED1C-CC97-4407-9968-447AF1132D6F}" destId="{32459F88-445A-422E-820C-1863D13D7C31}" srcOrd="6" destOrd="0" presId="urn:microsoft.com/office/officeart/2005/8/layout/pyramid2"/>
+    <dgm:cxn modelId="{7E2CF3D8-8AC9-4AB9-B015-5EADA6FDAF37}" type="presParOf" srcId="{FAE8ED1C-CC97-4407-9968-447AF1132D6F}" destId="{EFDBF7B4-76D2-4C5C-A2E6-47E1C3D43131}" srcOrd="7" destOrd="0" presId="urn:microsoft.com/office/officeart/2005/8/layout/pyramid2"/>
   </dgm:cxnLst>
   <dgm:bg/>
   <dgm:whole/>

</xml_diff>